<commit_message>
Product Register bug corrections
</commit_message>
<xml_diff>
--- a/doc/Informações para cadastro de produto.docx
+++ b/doc/Informações para cadastro de produto.docx
@@ -1050,13 +1050,15 @@
           <w:rFonts w:ascii="Arial" w:hAnsi="Arial" w:cs="Arial"/>
           <w:sz w:val="24"/>
           <w:szCs w:val="24"/>
-        </w:rPr>
-      </w:pPr>
-      <w:r>
-        <w:rPr>
-          <w:rFonts w:ascii="Arial" w:hAnsi="Arial" w:cs="Arial"/>
-          <w:sz w:val="24"/>
-          <w:szCs w:val="24"/>
+          <w:highlight w:val="yellow"/>
+        </w:rPr>
+      </w:pPr>
+      <w:r>
+        <w:rPr>
+          <w:rFonts w:ascii="Arial" w:hAnsi="Arial" w:cs="Arial"/>
+          <w:sz w:val="24"/>
+          <w:szCs w:val="24"/>
+          <w:highlight w:val="yellow"/>
         </w:rPr>
         <w:t>8</w:t>
       </w:r>
@@ -1065,6 +1067,7 @@
           <w:rFonts w:ascii="Arial" w:hAnsi="Arial" w:cs="Arial"/>
           <w:sz w:val="24"/>
           <w:szCs w:val="24"/>
+          <w:highlight w:val="yellow"/>
         </w:rPr>
         <w:t xml:space="preserve"> - Aviso Legal</w:t>
       </w:r>
@@ -1073,6 +1076,7 @@
           <w:rFonts w:ascii="Arial" w:hAnsi="Arial" w:cs="Arial"/>
           <w:sz w:val="24"/>
           <w:szCs w:val="24"/>
+          <w:highlight w:val="yellow"/>
         </w:rPr>
         <w:t xml:space="preserve"> (deve ser fixo, aparecendo igual em todos os produtos. Lojista não pode alterar)</w:t>
       </w:r>
@@ -1083,13 +1087,15 @@
           <w:rFonts w:ascii="Arial" w:hAnsi="Arial" w:cs="Arial"/>
           <w:sz w:val="24"/>
           <w:szCs w:val="24"/>
-        </w:rPr>
-      </w:pPr>
-      <w:r>
-        <w:rPr>
-          <w:rFonts w:ascii="Arial" w:hAnsi="Arial" w:cs="Arial"/>
-          <w:sz w:val="24"/>
-          <w:szCs w:val="24"/>
+          <w:highlight w:val="yellow"/>
+        </w:rPr>
+      </w:pPr>
+      <w:r>
+        <w:rPr>
+          <w:rFonts w:ascii="Arial" w:hAnsi="Arial" w:cs="Arial"/>
+          <w:sz w:val="24"/>
+          <w:szCs w:val="24"/>
+          <w:highlight w:val="yellow"/>
         </w:rPr>
         <w:t>-</w:t>
       </w:r>
@@ -1098,6 +1104,7 @@
           <w:rFonts w:ascii="Arial" w:hAnsi="Arial" w:cs="Arial"/>
           <w:sz w:val="24"/>
           <w:szCs w:val="24"/>
+          <w:highlight w:val="yellow"/>
         </w:rPr>
         <w:tab/>
         <w:t>Destinado para Maiores de 18 Anos</w:t>
@@ -1109,13 +1116,15 @@
           <w:rFonts w:ascii="Arial" w:hAnsi="Arial" w:cs="Arial"/>
           <w:sz w:val="24"/>
           <w:szCs w:val="24"/>
-        </w:rPr>
-      </w:pPr>
-      <w:r>
-        <w:rPr>
-          <w:rFonts w:ascii="Arial" w:hAnsi="Arial" w:cs="Arial"/>
-          <w:sz w:val="24"/>
-          <w:szCs w:val="24"/>
+          <w:highlight w:val="yellow"/>
+        </w:rPr>
+      </w:pPr>
+      <w:r>
+        <w:rPr>
+          <w:rFonts w:ascii="Arial" w:hAnsi="Arial" w:cs="Arial"/>
+          <w:sz w:val="24"/>
+          <w:szCs w:val="24"/>
+          <w:highlight w:val="yellow"/>
         </w:rPr>
         <w:t>-</w:t>
       </w:r>
@@ -1124,6 +1133,7 @@
           <w:rFonts w:ascii="Arial" w:hAnsi="Arial" w:cs="Arial"/>
           <w:sz w:val="24"/>
           <w:szCs w:val="24"/>
+          <w:highlight w:val="yellow"/>
         </w:rPr>
         <w:tab/>
         <w:t>Imagens Meramente Ilustrativas</w:t>
@@ -1135,13 +1145,15 @@
           <w:rFonts w:ascii="Arial" w:hAnsi="Arial" w:cs="Arial"/>
           <w:sz w:val="24"/>
           <w:szCs w:val="24"/>
-        </w:rPr>
-      </w:pPr>
-      <w:r>
-        <w:rPr>
-          <w:rFonts w:ascii="Arial" w:hAnsi="Arial" w:cs="Arial"/>
-          <w:sz w:val="24"/>
-          <w:szCs w:val="24"/>
+          <w:highlight w:val="yellow"/>
+        </w:rPr>
+      </w:pPr>
+      <w:r>
+        <w:rPr>
+          <w:rFonts w:ascii="Arial" w:hAnsi="Arial" w:cs="Arial"/>
+          <w:sz w:val="24"/>
+          <w:szCs w:val="24"/>
+          <w:highlight w:val="yellow"/>
         </w:rPr>
         <w:t>-</w:t>
       </w:r>
@@ -1150,6 +1162,7 @@
           <w:rFonts w:ascii="Arial" w:hAnsi="Arial" w:cs="Arial"/>
           <w:sz w:val="24"/>
           <w:szCs w:val="24"/>
+          <w:highlight w:val="yellow"/>
         </w:rPr>
         <w:tab/>
         <w:t>Medidas Aproximadas, Podendo Haver Pequenas Variações</w:t>
@@ -1168,6 +1181,7 @@
           <w:rFonts w:ascii="Arial" w:hAnsi="Arial" w:cs="Arial"/>
           <w:sz w:val="24"/>
           <w:szCs w:val="24"/>
+          <w:highlight w:val="yellow"/>
         </w:rPr>
         <w:t>-</w:t>
       </w:r>
@@ -1176,6 +1190,7 @@
           <w:rFonts w:ascii="Arial" w:hAnsi="Arial" w:cs="Arial"/>
           <w:sz w:val="24"/>
           <w:szCs w:val="24"/>
+          <w:highlight w:val="yellow"/>
         </w:rPr>
         <w:tab/>
         <w:t>Guarde produto separado de outros, de preferência na embalagem original, para não danificar ou deformar o mesmo.</w:t>

</xml_diff>